<commit_message>
Updated styles and diploma
Styles on arrows in pagination menu. Make them hover again.
And add some text in diploma now its 37 pages straight
</commit_message>
<xml_diff>
--- a/Пояснительная записка Кушебаев.docx
+++ b/Пояснительная записка Кушебаев.docx
@@ -13767,7 +13767,7 @@
         <w:autoSpaceDN w:val="0"/>
         <w:adjustRightInd w:val="0"/>
         <w:spacing w:after="0" w:line="360" w:lineRule="auto"/>
-        <w:ind w:firstLine="709"/>
+        <w:ind w:firstLine="567"/>
         <w:jc w:val="both"/>
         <w:rPr>
           <w:rFonts w:ascii="Times New Roman" w:hAnsi="Times New Roman" w:cs="Times New Roman"/>
@@ -13808,7 +13808,7 @@
         <w:autoSpaceDN w:val="0"/>
         <w:adjustRightInd w:val="0"/>
         <w:spacing w:after="0" w:line="360" w:lineRule="auto"/>
-        <w:ind w:firstLine="709"/>
+        <w:ind w:firstLine="567"/>
         <w:jc w:val="both"/>
         <w:rPr>
           <w:rFonts w:ascii="Times New Roman" w:hAnsi="Times New Roman" w:cs="Times New Roman"/>
@@ -13858,7 +13858,7 @@
         <w:autoSpaceDN w:val="0"/>
         <w:adjustRightInd w:val="0"/>
         <w:spacing w:after="0" w:line="360" w:lineRule="auto"/>
-        <w:ind w:firstLine="709"/>
+        <w:ind w:firstLine="567"/>
         <w:jc w:val="both"/>
         <w:rPr>
           <w:rFonts w:ascii="Times New Roman" w:hAnsi="Times New Roman" w:cs="Times New Roman"/>
@@ -13881,7 +13881,7 @@
         <w:autoSpaceDN w:val="0"/>
         <w:adjustRightInd w:val="0"/>
         <w:spacing w:after="0" w:line="360" w:lineRule="auto"/>
-        <w:ind w:firstLine="709"/>
+        <w:ind w:firstLine="567"/>
         <w:jc w:val="both"/>
         <w:rPr>
           <w:rFonts w:ascii="Times New Roman" w:hAnsi="Times New Roman" w:cs="Times New Roman"/>
@@ -14053,7 +14053,7 @@
         <w:autoSpaceDN w:val="0"/>
         <w:adjustRightInd w:val="0"/>
         <w:spacing w:after="0" w:line="360" w:lineRule="auto"/>
-        <w:jc w:val="both"/>
+        <w:jc w:val="center"/>
         <w:rPr>
           <w:rFonts w:ascii="Times New Roman" w:hAnsi="Times New Roman" w:cs="Times New Roman"/>
           <w:sz w:val="28"/>
@@ -14066,10 +14066,10 @@
           <w:lang w:eastAsia="ru-RU"/>
         </w:rPr>
         <w:drawing>
-          <wp:inline distT="0" distB="0" distL="0" distR="0" wp14:anchorId="7FB3D2C2" wp14:editId="00F7B631">
-            <wp:extent cx="5939790" cy="800023"/>
-            <wp:effectExtent l="0" t="0" r="3810" b="635"/>
-            <wp:docPr id="27" name="Рисунок 27"/>
+          <wp:inline distT="0" distB="0" distL="0" distR="0" wp14:anchorId="0845D092" wp14:editId="4F79F27A">
+            <wp:extent cx="5939790" cy="757110"/>
+            <wp:effectExtent l="0" t="0" r="3810" b="5080"/>
+            <wp:docPr id="28" name="Рисунок 28"/>
             <wp:cNvGraphicFramePr>
               <a:graphicFrameLocks xmlns:a="http://schemas.openxmlformats.org/drawingml/2006/main" noChangeAspect="1"/>
             </wp:cNvGraphicFramePr>
@@ -14089,7 +14089,7 @@
                   <pic:spPr>
                     <a:xfrm>
                       <a:off x="0" y="0"/>
-                      <a:ext cx="5939790" cy="800023"/>
+                      <a:ext cx="5939790" cy="757110"/>
                     </a:xfrm>
                     <a:prstGeom prst="rect">
                       <a:avLst/>
@@ -14144,30 +14144,673 @@
         <w:autoSpaceDN w:val="0"/>
         <w:adjustRightInd w:val="0"/>
         <w:spacing w:after="0" w:line="360" w:lineRule="auto"/>
+        <w:ind w:firstLine="567"/>
+        <w:jc w:val="both"/>
+        <w:rPr>
+          <w:rFonts w:ascii="Times New Roman" w:hAnsi="Times New Roman" w:cs="Times New Roman"/>
+          <w:sz w:val="28"/>
+          <w:szCs w:val="28"/>
+        </w:rPr>
+      </w:pPr>
+      <w:r>
+        <w:rPr>
+          <w:rFonts w:ascii="Times New Roman" w:hAnsi="Times New Roman" w:cs="Times New Roman"/>
+          <w:sz w:val="28"/>
+          <w:szCs w:val="28"/>
+        </w:rPr>
+        <w:t>Потом, цикл создаёт 4 кнопки,</w:t>
+      </w:r>
+      <w:r>
+        <w:rPr>
+          <w:rFonts w:ascii="Times New Roman" w:hAnsi="Times New Roman" w:cs="Times New Roman"/>
+          <w:sz w:val="28"/>
+          <w:szCs w:val="28"/>
+        </w:rPr>
+        <w:t xml:space="preserve"> предыдущая страница, текущая страница, следующая страница и последняя страница. Также 2 кнопки для навигации по стрелочкам, которые перебрасывают тебя на 1 страницу вперёд либо назад.</w:t>
+      </w:r>
+      <w:r>
+        <w:rPr>
+          <w:rFonts w:ascii="Times New Roman" w:hAnsi="Times New Roman" w:cs="Times New Roman"/>
+          <w:sz w:val="28"/>
+          <w:szCs w:val="28"/>
+        </w:rPr>
+        <w:t xml:space="preserve"> </w:t>
+      </w:r>
+    </w:p>
+    <w:p>
+      <w:pPr>
+        <w:autoSpaceDE w:val="0"/>
+        <w:autoSpaceDN w:val="0"/>
+        <w:adjustRightInd w:val="0"/>
+        <w:spacing w:after="0" w:line="360" w:lineRule="auto"/>
+        <w:ind w:firstLine="567"/>
+        <w:jc w:val="both"/>
+        <w:rPr>
+          <w:rFonts w:ascii="Times New Roman" w:hAnsi="Times New Roman" w:cs="Times New Roman"/>
+          <w:sz w:val="28"/>
+          <w:szCs w:val="28"/>
+        </w:rPr>
+      </w:pPr>
+      <w:r>
+        <w:rPr>
+          <w:rFonts w:ascii="Times New Roman" w:hAnsi="Times New Roman" w:cs="Times New Roman"/>
+          <w:sz w:val="28"/>
+          <w:szCs w:val="28"/>
+        </w:rPr>
+        <w:t xml:space="preserve">Вся проблема заключалась в том, что я не знал, как вывести данные конкретной страницы, но я понял, что можно настроить диапазон значений </w:t>
+      </w:r>
+      <w:r>
+        <w:rPr>
+          <w:rFonts w:ascii="Times New Roman" w:hAnsi="Times New Roman" w:cs="Times New Roman"/>
+          <w:sz w:val="28"/>
+          <w:szCs w:val="28"/>
+        </w:rPr>
+        <w:lastRenderedPageBreak/>
+        <w:t xml:space="preserve">вывода данных. А найти этот диапазон можно простым способом, где начальная точка является текущей страницей умноженной на количество статей на странице. А конечная точка это текущая страница плюс 1 и также умноженная на количество статей. </w:t>
+      </w:r>
+    </w:p>
+    <w:p>
+      <w:pPr>
+        <w:autoSpaceDE w:val="0"/>
+        <w:autoSpaceDN w:val="0"/>
+        <w:adjustRightInd w:val="0"/>
+        <w:spacing w:after="0" w:line="360" w:lineRule="auto"/>
+        <w:ind w:firstLine="567"/>
+        <w:jc w:val="both"/>
+        <w:rPr>
+          <w:rFonts w:ascii="Times New Roman" w:hAnsi="Times New Roman" w:cs="Times New Roman"/>
+          <w:sz w:val="28"/>
+          <w:szCs w:val="28"/>
+        </w:rPr>
+      </w:pPr>
+      <w:r>
+        <w:rPr>
+          <w:rFonts w:ascii="Times New Roman" w:hAnsi="Times New Roman" w:cs="Times New Roman"/>
+          <w:sz w:val="28"/>
+          <w:szCs w:val="28"/>
+        </w:rPr>
+        <w:t>Но тогда встал вопрос, как получить текущу</w:t>
+      </w:r>
+      <w:r>
+        <w:rPr>
+          <w:rFonts w:ascii="Times New Roman" w:hAnsi="Times New Roman" w:cs="Times New Roman"/>
+          <w:sz w:val="28"/>
+          <w:szCs w:val="28"/>
+        </w:rPr>
+        <w:t xml:space="preserve">ю страницу. Вопрос решился </w:t>
+      </w:r>
+      <w:r>
+        <w:rPr>
+          <w:rFonts w:ascii="Times New Roman" w:hAnsi="Times New Roman" w:cs="Times New Roman"/>
+          <w:sz w:val="28"/>
+          <w:szCs w:val="28"/>
+          <w:lang w:val="en-US"/>
+        </w:rPr>
+        <w:t>GET</w:t>
+      </w:r>
+      <w:r>
+        <w:rPr>
+          <w:rFonts w:ascii="Times New Roman" w:hAnsi="Times New Roman" w:cs="Times New Roman"/>
+          <w:sz w:val="28"/>
+          <w:szCs w:val="28"/>
+        </w:rPr>
+        <w:t xml:space="preserve"> </w:t>
+      </w:r>
+      <w:r>
+        <w:rPr>
+          <w:rFonts w:ascii="Times New Roman" w:hAnsi="Times New Roman" w:cs="Times New Roman"/>
+          <w:sz w:val="28"/>
+          <w:szCs w:val="28"/>
+        </w:rPr>
+        <w:t xml:space="preserve">запросом на </w:t>
+      </w:r>
+      <w:r>
+        <w:rPr>
+          <w:rFonts w:ascii="Times New Roman" w:hAnsi="Times New Roman" w:cs="Times New Roman"/>
+          <w:sz w:val="28"/>
+          <w:szCs w:val="28"/>
+          <w:lang w:val="en-US"/>
+        </w:rPr>
+        <w:t>PHP</w:t>
+      </w:r>
+      <w:r>
+        <w:rPr>
+          <w:rFonts w:ascii="Times New Roman" w:hAnsi="Times New Roman" w:cs="Times New Roman"/>
+          <w:sz w:val="28"/>
+          <w:szCs w:val="28"/>
+        </w:rPr>
+        <w:t xml:space="preserve">, нажатием на кнопку в пагинации, отправляется </w:t>
+      </w:r>
+      <w:r>
+        <w:rPr>
+          <w:rFonts w:ascii="Times New Roman" w:hAnsi="Times New Roman" w:cs="Times New Roman"/>
+          <w:sz w:val="28"/>
+          <w:szCs w:val="28"/>
+          <w:lang w:val="en-US"/>
+        </w:rPr>
+        <w:t>GET</w:t>
+      </w:r>
+      <w:r>
+        <w:rPr>
+          <w:rFonts w:ascii="Times New Roman" w:hAnsi="Times New Roman" w:cs="Times New Roman"/>
+          <w:sz w:val="28"/>
+          <w:szCs w:val="28"/>
+        </w:rPr>
+        <w:t xml:space="preserve"> </w:t>
+      </w:r>
+      <w:r>
+        <w:rPr>
+          <w:rFonts w:ascii="Times New Roman" w:hAnsi="Times New Roman" w:cs="Times New Roman"/>
+          <w:sz w:val="28"/>
+          <w:szCs w:val="28"/>
+        </w:rPr>
+        <w:t xml:space="preserve">запрос на страницу и передаётся 1 параметр, например </w:t>
+      </w:r>
+      <w:r>
+        <w:rPr>
+          <w:rFonts w:ascii="Times New Roman" w:hAnsi="Times New Roman" w:cs="Times New Roman"/>
+          <w:sz w:val="28"/>
+          <w:szCs w:val="28"/>
+          <w:lang w:val="en-US"/>
+        </w:rPr>
+        <w:t>page</w:t>
+      </w:r>
+      <w:r>
+        <w:rPr>
+          <w:rFonts w:ascii="Times New Roman" w:hAnsi="Times New Roman" w:cs="Times New Roman"/>
+          <w:sz w:val="28"/>
+          <w:szCs w:val="28"/>
+        </w:rPr>
+        <w:t xml:space="preserve">-1, </w:t>
+      </w:r>
+      <w:r>
+        <w:rPr>
+          <w:rFonts w:ascii="Times New Roman" w:hAnsi="Times New Roman" w:cs="Times New Roman"/>
+          <w:sz w:val="28"/>
+          <w:szCs w:val="28"/>
+        </w:rPr>
+        <w:t xml:space="preserve">что указывает на страницу 2, так как отчёт идёт с нуля. </w:t>
+      </w:r>
+    </w:p>
+    <w:p>
+      <w:pPr>
+        <w:autoSpaceDE w:val="0"/>
+        <w:autoSpaceDN w:val="0"/>
+        <w:adjustRightInd w:val="0"/>
+        <w:spacing w:after="0" w:line="360" w:lineRule="auto"/>
+        <w:ind w:firstLine="567"/>
+        <w:jc w:val="both"/>
+        <w:rPr>
+          <w:rFonts w:ascii="Times New Roman" w:hAnsi="Times New Roman" w:cs="Times New Roman"/>
+          <w:sz w:val="28"/>
+          <w:szCs w:val="28"/>
+        </w:rPr>
+      </w:pPr>
+      <w:r>
+        <w:rPr>
+          <w:rFonts w:ascii="Times New Roman" w:hAnsi="Times New Roman" w:cs="Times New Roman"/>
+          <w:sz w:val="28"/>
+          <w:szCs w:val="28"/>
+        </w:rPr>
+        <w:t>Далее, строка конкатенируется и обрезается до числа, полученное число уже играет роль начального индекса для цикла и это число плюс 1 как конечный индекс.</w:t>
+      </w:r>
+    </w:p>
+    <w:p>
+      <w:pPr>
+        <w:autoSpaceDE w:val="0"/>
+        <w:autoSpaceDN w:val="0"/>
+        <w:adjustRightInd w:val="0"/>
+        <w:spacing w:after="0" w:line="360" w:lineRule="auto"/>
+        <w:jc w:val="both"/>
+        <w:rPr>
+          <w:rFonts w:ascii="Times New Roman" w:hAnsi="Times New Roman" w:cs="Times New Roman"/>
+          <w:sz w:val="28"/>
+          <w:szCs w:val="28"/>
+        </w:rPr>
+      </w:pPr>
+    </w:p>
+    <w:p>
+      <w:pPr>
+        <w:autoSpaceDE w:val="0"/>
+        <w:autoSpaceDN w:val="0"/>
+        <w:adjustRightInd w:val="0"/>
+        <w:spacing w:after="0" w:line="360" w:lineRule="auto"/>
+        <w:jc w:val="center"/>
+        <w:rPr>
+          <w:rFonts w:ascii="Times New Roman" w:hAnsi="Times New Roman" w:cs="Times New Roman"/>
+          <w:sz w:val="28"/>
+          <w:szCs w:val="28"/>
+        </w:rPr>
+      </w:pPr>
+      <w:r>
+        <w:rPr>
+          <w:noProof/>
+          <w:lang w:eastAsia="ru-RU"/>
+        </w:rPr>
+        <w:drawing>
+          <wp:inline distT="0" distB="0" distL="0" distR="0" wp14:anchorId="26639E81" wp14:editId="577D585C">
+            <wp:extent cx="5939790" cy="4392465"/>
+            <wp:effectExtent l="0" t="0" r="3810" b="8255"/>
+            <wp:docPr id="29" name="Рисунок 29"/>
+            <wp:cNvGraphicFramePr>
+              <a:graphicFrameLocks xmlns:a="http://schemas.openxmlformats.org/drawingml/2006/main" noChangeAspect="1"/>
+            </wp:cNvGraphicFramePr>
+            <a:graphic xmlns:a="http://schemas.openxmlformats.org/drawingml/2006/main">
+              <a:graphicData uri="http://schemas.openxmlformats.org/drawingml/2006/picture">
+                <pic:pic xmlns:pic="http://schemas.openxmlformats.org/drawingml/2006/picture">
+                  <pic:nvPicPr>
+                    <pic:cNvPr id="0" name=""/>
+                    <pic:cNvPicPr/>
+                  </pic:nvPicPr>
+                  <pic:blipFill>
+                    <a:blip r:embed="rId34"/>
+                    <a:stretch>
+                      <a:fillRect/>
+                    </a:stretch>
+                  </pic:blipFill>
+                  <pic:spPr>
+                    <a:xfrm>
+                      <a:off x="0" y="0"/>
+                      <a:ext cx="5939790" cy="4392465"/>
+                    </a:xfrm>
+                    <a:prstGeom prst="rect">
+                      <a:avLst/>
+                    </a:prstGeom>
+                  </pic:spPr>
+                </pic:pic>
+              </a:graphicData>
+            </a:graphic>
+          </wp:inline>
+        </w:drawing>
+      </w:r>
+    </w:p>
+    <w:p>
+      <w:pPr>
+        <w:autoSpaceDE w:val="0"/>
+        <w:autoSpaceDN w:val="0"/>
+        <w:adjustRightInd w:val="0"/>
+        <w:spacing w:after="0" w:line="360" w:lineRule="auto"/>
+        <w:jc w:val="center"/>
+        <w:rPr>
+          <w:rFonts w:ascii="Times New Roman" w:hAnsi="Times New Roman" w:cs="Times New Roman"/>
+          <w:sz w:val="28"/>
+          <w:szCs w:val="28"/>
+        </w:rPr>
+      </w:pPr>
+      <w:r>
+        <w:rPr>
+          <w:rFonts w:ascii="Times New Roman" w:hAnsi="Times New Roman" w:cs="Times New Roman"/>
+          <w:sz w:val="28"/>
+          <w:szCs w:val="28"/>
+        </w:rPr>
+        <w:t>Рисунок 28. Фрагмент кода меню пагинации.</w:t>
+      </w:r>
+    </w:p>
+    <w:p>
+      <w:pPr>
+        <w:autoSpaceDE w:val="0"/>
+        <w:autoSpaceDN w:val="0"/>
+        <w:adjustRightInd w:val="0"/>
+        <w:spacing w:after="0" w:line="360" w:lineRule="auto"/>
+        <w:jc w:val="center"/>
+        <w:rPr>
+          <w:rFonts w:ascii="Times New Roman" w:hAnsi="Times New Roman" w:cs="Times New Roman"/>
+          <w:sz w:val="28"/>
+          <w:szCs w:val="28"/>
+        </w:rPr>
+      </w:pPr>
+    </w:p>
+    <w:p>
+      <w:pPr>
+        <w:autoSpaceDE w:val="0"/>
+        <w:autoSpaceDN w:val="0"/>
+        <w:adjustRightInd w:val="0"/>
+        <w:spacing w:after="0" w:line="360" w:lineRule="auto"/>
+        <w:ind w:firstLine="567"/>
+        <w:jc w:val="both"/>
+        <w:rPr>
+          <w:rFonts w:ascii="Times New Roman" w:hAnsi="Times New Roman" w:cs="Times New Roman"/>
+          <w:sz w:val="28"/>
+          <w:szCs w:val="28"/>
+        </w:rPr>
+      </w:pPr>
+      <w:r>
+        <w:rPr>
+          <w:rFonts w:ascii="Times New Roman" w:hAnsi="Times New Roman" w:cs="Times New Roman"/>
+          <w:sz w:val="28"/>
+          <w:szCs w:val="28"/>
+        </w:rPr>
+        <w:lastRenderedPageBreak/>
+        <w:t>Таким образом, у нас в зависимости от выбранной страницы выводится вся информация.</w:t>
+      </w:r>
+    </w:p>
+    <w:p>
+      <w:pPr>
+        <w:pStyle w:val="a3"/>
+        <w:numPr>
+          <w:ilvl w:val="0"/>
+          <w:numId w:val="22"/>
+        </w:numPr>
+        <w:autoSpaceDE w:val="0"/>
+        <w:autoSpaceDN w:val="0"/>
+        <w:adjustRightInd w:val="0"/>
+        <w:spacing w:after="0" w:line="360" w:lineRule="auto"/>
+        <w:ind w:left="0" w:firstLine="426"/>
+        <w:jc w:val="both"/>
+        <w:rPr>
+          <w:rFonts w:ascii="Times New Roman" w:hAnsi="Times New Roman" w:cs="Times New Roman"/>
+          <w:sz w:val="28"/>
+          <w:szCs w:val="28"/>
+        </w:rPr>
+      </w:pPr>
+      <w:r>
+        <w:rPr>
+          <w:rFonts w:ascii="Times New Roman" w:hAnsi="Times New Roman" w:cs="Times New Roman"/>
+          <w:sz w:val="28"/>
+          <w:szCs w:val="28"/>
+        </w:rPr>
+        <w:t>Создать сортировку страниц</w:t>
+      </w:r>
+      <w:r>
+        <w:rPr>
+          <w:rFonts w:ascii="Times New Roman" w:hAnsi="Times New Roman" w:cs="Times New Roman"/>
+          <w:sz w:val="28"/>
+          <w:szCs w:val="28"/>
+        </w:rPr>
+        <w:t>. Большая часть создания реестра уже выполнена, все книги выводятся и верно отображаются. Теперь необходимо реализовать сортировку страниц в зависимости от параметров полей сортировки.</w:t>
+      </w:r>
+    </w:p>
+    <w:p>
+      <w:pPr>
+        <w:pStyle w:val="a3"/>
+        <w:autoSpaceDE w:val="0"/>
+        <w:autoSpaceDN w:val="0"/>
+        <w:adjustRightInd w:val="0"/>
+        <w:spacing w:after="0" w:line="360" w:lineRule="auto"/>
+        <w:ind w:left="0" w:firstLine="567"/>
+        <w:jc w:val="both"/>
+        <w:rPr>
+          <w:rFonts w:ascii="Times New Roman" w:hAnsi="Times New Roman" w:cs="Times New Roman"/>
+          <w:sz w:val="28"/>
+          <w:szCs w:val="28"/>
+        </w:rPr>
+      </w:pPr>
+      <w:r>
+        <w:rPr>
+          <w:rFonts w:ascii="Times New Roman" w:hAnsi="Times New Roman" w:cs="Times New Roman"/>
+          <w:sz w:val="28"/>
+          <w:szCs w:val="28"/>
+        </w:rPr>
+        <w:t>Вот мы создали все поля сортировки</w:t>
+      </w:r>
+    </w:p>
+    <w:p>
+      <w:pPr>
+        <w:pStyle w:val="a3"/>
+        <w:autoSpaceDE w:val="0"/>
+        <w:autoSpaceDN w:val="0"/>
+        <w:adjustRightInd w:val="0"/>
+        <w:spacing w:after="0" w:line="360" w:lineRule="auto"/>
+        <w:ind w:left="0" w:firstLine="567"/>
+        <w:jc w:val="both"/>
+        <w:rPr>
+          <w:rFonts w:ascii="Times New Roman" w:hAnsi="Times New Roman" w:cs="Times New Roman"/>
+          <w:sz w:val="28"/>
+          <w:szCs w:val="28"/>
+        </w:rPr>
+      </w:pPr>
+    </w:p>
+    <w:p>
+      <w:pPr>
+        <w:autoSpaceDE w:val="0"/>
+        <w:autoSpaceDN w:val="0"/>
+        <w:adjustRightInd w:val="0"/>
+        <w:spacing w:after="0" w:line="360" w:lineRule="auto"/>
+        <w:jc w:val="center"/>
+        <w:rPr>
+          <w:rFonts w:ascii="Times New Roman" w:hAnsi="Times New Roman" w:cs="Times New Roman"/>
+          <w:sz w:val="28"/>
+          <w:szCs w:val="28"/>
+        </w:rPr>
+      </w:pPr>
+      <w:r>
+        <w:rPr>
+          <w:noProof/>
+          <w:lang w:eastAsia="ru-RU"/>
+        </w:rPr>
+        <w:drawing>
+          <wp:inline distT="0" distB="0" distL="0" distR="0" wp14:anchorId="303A44FF" wp14:editId="2B6A5740">
+            <wp:extent cx="2687012" cy="4667250"/>
+            <wp:effectExtent l="0" t="0" r="0" b="0"/>
+            <wp:docPr id="30" name="Рисунок 30"/>
+            <wp:cNvGraphicFramePr>
+              <a:graphicFrameLocks xmlns:a="http://schemas.openxmlformats.org/drawingml/2006/main" noChangeAspect="1"/>
+            </wp:cNvGraphicFramePr>
+            <a:graphic xmlns:a="http://schemas.openxmlformats.org/drawingml/2006/main">
+              <a:graphicData uri="http://schemas.openxmlformats.org/drawingml/2006/picture">
+                <pic:pic xmlns:pic="http://schemas.openxmlformats.org/drawingml/2006/picture">
+                  <pic:nvPicPr>
+                    <pic:cNvPr id="0" name=""/>
+                    <pic:cNvPicPr/>
+                  </pic:nvPicPr>
+                  <pic:blipFill>
+                    <a:blip r:embed="rId35"/>
+                    <a:stretch>
+                      <a:fillRect/>
+                    </a:stretch>
+                  </pic:blipFill>
+                  <pic:spPr>
+                    <a:xfrm>
+                      <a:off x="0" y="0"/>
+                      <a:ext cx="2687012" cy="4667250"/>
+                    </a:xfrm>
+                    <a:prstGeom prst="rect">
+                      <a:avLst/>
+                    </a:prstGeom>
+                  </pic:spPr>
+                </pic:pic>
+              </a:graphicData>
+            </a:graphic>
+          </wp:inline>
+        </w:drawing>
+      </w:r>
+    </w:p>
+    <w:p>
+      <w:pPr>
+        <w:autoSpaceDE w:val="0"/>
+        <w:autoSpaceDN w:val="0"/>
+        <w:adjustRightInd w:val="0"/>
+        <w:spacing w:after="0" w:line="360" w:lineRule="auto"/>
+        <w:jc w:val="center"/>
+        <w:rPr>
+          <w:rFonts w:ascii="Times New Roman" w:hAnsi="Times New Roman" w:cs="Times New Roman"/>
+          <w:sz w:val="28"/>
+          <w:szCs w:val="28"/>
+        </w:rPr>
+      </w:pPr>
+      <w:r>
+        <w:rPr>
+          <w:rFonts w:ascii="Times New Roman" w:hAnsi="Times New Roman" w:cs="Times New Roman"/>
+          <w:sz w:val="28"/>
+          <w:szCs w:val="28"/>
+        </w:rPr>
+        <w:t>Рисунок 29. Внешний вид полей сортировки.</w:t>
+      </w:r>
+    </w:p>
+    <w:p>
+      <w:pPr>
+        <w:autoSpaceDE w:val="0"/>
+        <w:autoSpaceDN w:val="0"/>
+        <w:adjustRightInd w:val="0"/>
+        <w:spacing w:after="0" w:line="360" w:lineRule="auto"/>
+        <w:jc w:val="center"/>
+        <w:rPr>
+          <w:rFonts w:ascii="Times New Roman" w:hAnsi="Times New Roman" w:cs="Times New Roman"/>
+          <w:sz w:val="28"/>
+          <w:szCs w:val="28"/>
+        </w:rPr>
+      </w:pPr>
+    </w:p>
+    <w:p>
+      <w:pPr>
+        <w:autoSpaceDE w:val="0"/>
+        <w:autoSpaceDN w:val="0"/>
+        <w:adjustRightInd w:val="0"/>
+        <w:spacing w:after="0" w:line="360" w:lineRule="auto"/>
         <w:ind w:firstLine="709"/>
         <w:jc w:val="both"/>
         <w:rPr>
           <w:rFonts w:ascii="Times New Roman" w:hAnsi="Times New Roman" w:cs="Times New Roman"/>
           <w:sz w:val="28"/>
           <w:szCs w:val="28"/>
+        </w:rPr>
+      </w:pPr>
+      <w:r>
+        <w:rPr>
+          <w:rFonts w:ascii="Times New Roman" w:hAnsi="Times New Roman" w:cs="Times New Roman"/>
+          <w:sz w:val="28"/>
+          <w:szCs w:val="28"/>
+        </w:rPr>
+        <w:t>В выпадающие списки мы добавили данные из базы данных. Так, например поле «Предметная рубрика» хранит в себе множество значений</w:t>
+      </w:r>
+    </w:p>
+    <w:p>
+      <w:pPr>
+        <w:autoSpaceDE w:val="0"/>
+        <w:autoSpaceDN w:val="0"/>
+        <w:adjustRightInd w:val="0"/>
+        <w:spacing w:after="0" w:line="360" w:lineRule="auto"/>
+        <w:ind w:firstLine="709"/>
+        <w:jc w:val="both"/>
+        <w:rPr>
+          <w:rFonts w:ascii="Times New Roman" w:hAnsi="Times New Roman" w:cs="Times New Roman"/>
+          <w:sz w:val="28"/>
+          <w:szCs w:val="28"/>
+        </w:rPr>
+      </w:pPr>
+    </w:p>
+    <w:p>
+      <w:pPr>
+        <w:autoSpaceDE w:val="0"/>
+        <w:autoSpaceDN w:val="0"/>
+        <w:adjustRightInd w:val="0"/>
+        <w:spacing w:after="0" w:line="360" w:lineRule="auto"/>
+        <w:jc w:val="center"/>
+        <w:rPr>
+          <w:rFonts w:ascii="Times New Roman" w:hAnsi="Times New Roman" w:cs="Times New Roman"/>
+          <w:sz w:val="28"/>
+          <w:szCs w:val="28"/>
+        </w:rPr>
+      </w:pPr>
+      <w:r>
+        <w:rPr>
+          <w:noProof/>
+          <w:lang w:eastAsia="ru-RU"/>
+        </w:rPr>
+        <w:lastRenderedPageBreak/>
+        <w:drawing>
+          <wp:inline distT="0" distB="0" distL="0" distR="0" wp14:anchorId="6661443A" wp14:editId="136752EE">
+            <wp:extent cx="3434292" cy="2809875"/>
+            <wp:effectExtent l="0" t="0" r="0" b="0"/>
+            <wp:docPr id="31" name="Рисунок 31"/>
+            <wp:cNvGraphicFramePr>
+              <a:graphicFrameLocks xmlns:a="http://schemas.openxmlformats.org/drawingml/2006/main" noChangeAspect="1"/>
+            </wp:cNvGraphicFramePr>
+            <a:graphic xmlns:a="http://schemas.openxmlformats.org/drawingml/2006/main">
+              <a:graphicData uri="http://schemas.openxmlformats.org/drawingml/2006/picture">
+                <pic:pic xmlns:pic="http://schemas.openxmlformats.org/drawingml/2006/picture">
+                  <pic:nvPicPr>
+                    <pic:cNvPr id="0" name=""/>
+                    <pic:cNvPicPr/>
+                  </pic:nvPicPr>
+                  <pic:blipFill>
+                    <a:blip r:embed="rId36"/>
+                    <a:stretch>
+                      <a:fillRect/>
+                    </a:stretch>
+                  </pic:blipFill>
+                  <pic:spPr>
+                    <a:xfrm>
+                      <a:off x="0" y="0"/>
+                      <a:ext cx="3434292" cy="2809875"/>
+                    </a:xfrm>
+                    <a:prstGeom prst="rect">
+                      <a:avLst/>
+                    </a:prstGeom>
+                  </pic:spPr>
+                </pic:pic>
+              </a:graphicData>
+            </a:graphic>
+          </wp:inline>
+        </w:drawing>
+      </w:r>
+    </w:p>
+    <w:p>
+      <w:pPr>
+        <w:autoSpaceDE w:val="0"/>
+        <w:autoSpaceDN w:val="0"/>
+        <w:adjustRightInd w:val="0"/>
+        <w:spacing w:after="0" w:line="360" w:lineRule="auto"/>
+        <w:jc w:val="center"/>
+        <w:rPr>
+          <w:rFonts w:ascii="Times New Roman" w:hAnsi="Times New Roman" w:cs="Times New Roman"/>
+          <w:sz w:val="28"/>
+          <w:szCs w:val="28"/>
+        </w:rPr>
+      </w:pPr>
+      <w:r>
+        <w:rPr>
+          <w:rFonts w:ascii="Times New Roman" w:hAnsi="Times New Roman" w:cs="Times New Roman"/>
+          <w:sz w:val="28"/>
+          <w:szCs w:val="28"/>
+        </w:rPr>
+        <w:t>Рисунок 30. Выпадающий список поля «Предметная рубрика»</w:t>
+      </w:r>
+    </w:p>
+    <w:p>
+      <w:pPr>
+        <w:autoSpaceDE w:val="0"/>
+        <w:autoSpaceDN w:val="0"/>
+        <w:adjustRightInd w:val="0"/>
+        <w:spacing w:after="0" w:line="360" w:lineRule="auto"/>
+        <w:jc w:val="both"/>
+        <w:rPr>
+          <w:rFonts w:ascii="Times New Roman" w:hAnsi="Times New Roman" w:cs="Times New Roman"/>
+          <w:sz w:val="28"/>
+          <w:szCs w:val="28"/>
+        </w:rPr>
+      </w:pPr>
+    </w:p>
+    <w:p>
+      <w:pPr>
+        <w:autoSpaceDE w:val="0"/>
+        <w:autoSpaceDN w:val="0"/>
+        <w:adjustRightInd w:val="0"/>
+        <w:spacing w:after="0" w:line="360" w:lineRule="auto"/>
+        <w:ind w:firstLine="709"/>
+        <w:jc w:val="both"/>
+        <w:rPr>
+          <w:rFonts w:ascii="Times New Roman" w:hAnsi="Times New Roman" w:cs="Times New Roman"/>
+          <w:sz w:val="28"/>
+          <w:szCs w:val="28"/>
+        </w:rPr>
+      </w:pPr>
+      <w:r>
+        <w:rPr>
+          <w:rFonts w:ascii="Times New Roman" w:hAnsi="Times New Roman" w:cs="Times New Roman"/>
+          <w:sz w:val="28"/>
+          <w:szCs w:val="28"/>
+        </w:rPr>
+        <w:t xml:space="preserve">И записывать их в </w:t>
+      </w:r>
+      <w:r>
+        <w:rPr>
+          <w:rFonts w:ascii="Times New Roman" w:hAnsi="Times New Roman" w:cs="Times New Roman"/>
+          <w:sz w:val="28"/>
+          <w:szCs w:val="28"/>
           <w:lang w:val="en-US"/>
         </w:rPr>
-      </w:pPr>
-      <w:r>
-        <w:rPr>
-          <w:rFonts w:ascii="Times New Roman" w:hAnsi="Times New Roman" w:cs="Times New Roman"/>
-          <w:sz w:val="28"/>
-          <w:szCs w:val="28"/>
-        </w:rPr>
-        <w:t>Потом, цикл создаёт 4 кнопки,</w:t>
-      </w:r>
-      <w:r>
-        <w:rPr>
-          <w:rFonts w:ascii="Times New Roman" w:hAnsi="Times New Roman" w:cs="Times New Roman"/>
-          <w:sz w:val="28"/>
-          <w:szCs w:val="28"/>
-        </w:rPr>
-        <w:t xml:space="preserve"> предыдущая страница, текущая страница, следующая страница и последняя страница. Также 2 кнопки для навигации по стрелочкам, которые перебрасывают тебя на 1 страницу вперёд либо назад.</w:t>
+        <w:t>HTML</w:t>
       </w:r>
       <w:r>
         <w:rPr>
@@ -14176,9 +14819,661 @@
           <w:szCs w:val="28"/>
         </w:rPr>
         <w:t xml:space="preserve"> </w:t>
+      </w:r>
+      <w:r>
+        <w:rPr>
+          <w:rFonts w:ascii="Times New Roman" w:hAnsi="Times New Roman" w:cs="Times New Roman"/>
+          <w:sz w:val="28"/>
+          <w:szCs w:val="28"/>
+        </w:rPr>
+        <w:t>верстке не вариант, так как это неудобно и в случае если какая, то рубрика удалится или возникнет надобность добавить новую,  это будет неудобно редактировать внутри кода в файле, поэтому всё делается в базе данных. Мы подключаемся к таблице «</w:t>
+      </w:r>
+      <w:r>
+        <w:rPr>
+          <w:rFonts w:ascii="Times New Roman" w:hAnsi="Times New Roman" w:cs="Times New Roman"/>
+          <w:sz w:val="28"/>
+          <w:szCs w:val="28"/>
+          <w:lang w:val="en-US"/>
+        </w:rPr>
+        <w:t>rubric</w:t>
+      </w:r>
+      <w:r>
+        <w:rPr>
+          <w:rFonts w:ascii="Times New Roman" w:hAnsi="Times New Roman" w:cs="Times New Roman"/>
+          <w:sz w:val="28"/>
+          <w:szCs w:val="28"/>
+        </w:rPr>
+        <w:t>» (Рис.</w:t>
+      </w:r>
+      <w:r>
+        <w:rPr>
+          <w:rFonts w:ascii="Times New Roman" w:hAnsi="Times New Roman" w:cs="Times New Roman"/>
+          <w:sz w:val="28"/>
+          <w:szCs w:val="28"/>
+          <w:lang w:val="en-US"/>
+        </w:rPr>
+        <w:t xml:space="preserve"> 9</w:t>
+      </w:r>
+      <w:r>
+        <w:rPr>
+          <w:rFonts w:ascii="Times New Roman" w:hAnsi="Times New Roman" w:cs="Times New Roman"/>
+          <w:sz w:val="28"/>
+          <w:szCs w:val="28"/>
+        </w:rPr>
+        <w:t>)</w:t>
+      </w:r>
+    </w:p>
+    <w:p>
+      <w:pPr>
+        <w:autoSpaceDE w:val="0"/>
+        <w:autoSpaceDN w:val="0"/>
+        <w:adjustRightInd w:val="0"/>
+        <w:spacing w:after="0" w:line="360" w:lineRule="auto"/>
+        <w:jc w:val="both"/>
+        <w:rPr>
+          <w:rFonts w:ascii="Times New Roman" w:hAnsi="Times New Roman" w:cs="Times New Roman"/>
+          <w:sz w:val="28"/>
+          <w:szCs w:val="28"/>
+        </w:rPr>
+      </w:pPr>
+      <w:r>
+        <w:rPr>
+          <w:rFonts w:ascii="Times New Roman" w:hAnsi="Times New Roman" w:cs="Times New Roman"/>
+          <w:sz w:val="28"/>
+          <w:szCs w:val="28"/>
+        </w:rPr>
+        <w:tab/>
+        <w:t>И и</w:t>
       </w:r>
       <w:bookmarkStart w:id="0" w:name="_GoBack"/>
       <w:bookmarkEnd w:id="0"/>
+      <w:r>
+        <w:rPr>
+          <w:rFonts w:ascii="Times New Roman" w:hAnsi="Times New Roman" w:cs="Times New Roman"/>
+          <w:sz w:val="28"/>
+          <w:szCs w:val="28"/>
+        </w:rPr>
+        <w:t>з этой таблицы также, циклом выписываем все данные и вставляем в выпадающий список «Предметная рубрика». Повторяем эти манипуляции со всеми остальными полями кроме тех, в которых пользователь сам вводит значения как, например поле «Автор».</w:t>
+      </w:r>
+    </w:p>
+    <w:p>
+      <w:pPr>
+        <w:autoSpaceDE w:val="0"/>
+        <w:autoSpaceDN w:val="0"/>
+        <w:adjustRightInd w:val="0"/>
+        <w:spacing w:after="0" w:line="360" w:lineRule="auto"/>
+        <w:jc w:val="both"/>
+        <w:rPr>
+          <w:rFonts w:ascii="Times New Roman" w:hAnsi="Times New Roman" w:cs="Times New Roman"/>
+          <w:sz w:val="28"/>
+          <w:szCs w:val="28"/>
+        </w:rPr>
+      </w:pPr>
+      <w:r>
+        <w:rPr>
+          <w:rFonts w:ascii="Times New Roman" w:hAnsi="Times New Roman" w:cs="Times New Roman"/>
+          <w:sz w:val="28"/>
+          <w:szCs w:val="28"/>
+        </w:rPr>
+        <w:tab/>
+        <w:t xml:space="preserve">Перед нами теперь стоит задача, необходимо реализовать механизм работы так чтобы пользователь мог выбрать либо одно, либо два поля для сортировки максимум. </w:t>
+      </w:r>
+    </w:p>
+    <w:p>
+      <w:pPr>
+        <w:autoSpaceDE w:val="0"/>
+        <w:autoSpaceDN w:val="0"/>
+        <w:adjustRightInd w:val="0"/>
+        <w:spacing w:after="0" w:line="360" w:lineRule="auto"/>
+        <w:jc w:val="both"/>
+        <w:rPr>
+          <w:rFonts w:ascii="Times New Roman" w:hAnsi="Times New Roman" w:cs="Times New Roman"/>
+          <w:sz w:val="28"/>
+          <w:szCs w:val="28"/>
+        </w:rPr>
+      </w:pPr>
+      <w:r>
+        <w:rPr>
+          <w:rFonts w:ascii="Times New Roman" w:hAnsi="Times New Roman" w:cs="Times New Roman"/>
+          <w:sz w:val="28"/>
+          <w:szCs w:val="28"/>
+        </w:rPr>
+        <w:tab/>
+        <w:t>Для этого, мы используем событие ввода информации на странице - «</w:t>
+      </w:r>
+      <w:r>
+        <w:rPr>
+          <w:rFonts w:ascii="Times New Roman" w:hAnsi="Times New Roman" w:cs="Times New Roman"/>
+          <w:sz w:val="28"/>
+          <w:szCs w:val="28"/>
+          <w:lang w:val="en-US"/>
+        </w:rPr>
+        <w:t>input</w:t>
+      </w:r>
+      <w:r>
+        <w:rPr>
+          <w:rFonts w:ascii="Times New Roman" w:hAnsi="Times New Roman" w:cs="Times New Roman"/>
+          <w:sz w:val="28"/>
+          <w:szCs w:val="28"/>
+        </w:rPr>
+        <w:t>». И обрабатываем его, если пользователь ввёл данные в два поля, то мы блокируем все остальные поля, а если одно поле он стер либо отменил</w:t>
+      </w:r>
+      <w:r>
+        <w:rPr>
+          <w:rFonts w:ascii="Times New Roman" w:hAnsi="Times New Roman" w:cs="Times New Roman"/>
+          <w:sz w:val="28"/>
+          <w:szCs w:val="28"/>
+        </w:rPr>
+        <w:t>,</w:t>
+      </w:r>
+      <w:r>
+        <w:rPr>
+          <w:rFonts w:ascii="Times New Roman" w:hAnsi="Times New Roman" w:cs="Times New Roman"/>
+          <w:sz w:val="28"/>
+          <w:szCs w:val="28"/>
+        </w:rPr>
+        <w:t xml:space="preserve"> то возвращаем всё</w:t>
+      </w:r>
+      <w:r>
+        <w:rPr>
+          <w:rFonts w:ascii="Times New Roman" w:hAnsi="Times New Roman" w:cs="Times New Roman"/>
+          <w:sz w:val="28"/>
+          <w:szCs w:val="28"/>
+        </w:rPr>
+        <w:t>,</w:t>
+      </w:r>
+      <w:r>
+        <w:rPr>
+          <w:rFonts w:ascii="Times New Roman" w:hAnsi="Times New Roman" w:cs="Times New Roman"/>
+          <w:sz w:val="28"/>
+          <w:szCs w:val="28"/>
+        </w:rPr>
+        <w:t xml:space="preserve"> как было, за это отвечает функция </w:t>
+      </w:r>
+      <w:r>
+        <w:rPr>
+          <w:rFonts w:ascii="Times New Roman" w:hAnsi="Times New Roman" w:cs="Times New Roman"/>
+          <w:sz w:val="28"/>
+          <w:szCs w:val="28"/>
+        </w:rPr>
+        <w:t>«</w:t>
+      </w:r>
+      <w:proofErr w:type="spellStart"/>
+      <w:r>
+        <w:rPr>
+          <w:rFonts w:ascii="Times New Roman" w:hAnsi="Times New Roman" w:cs="Times New Roman"/>
+          <w:sz w:val="28"/>
+          <w:szCs w:val="28"/>
+          <w:lang w:val="en-US"/>
+        </w:rPr>
+        <w:t>addEventListener</w:t>
+      </w:r>
+      <w:proofErr w:type="spellEnd"/>
+      <w:r>
+        <w:rPr>
+          <w:rFonts w:ascii="Times New Roman" w:hAnsi="Times New Roman" w:cs="Times New Roman"/>
+          <w:sz w:val="28"/>
+          <w:szCs w:val="28"/>
+        </w:rPr>
+        <w:t>»</w:t>
+      </w:r>
+    </w:p>
+    <w:p>
+      <w:pPr>
+        <w:autoSpaceDE w:val="0"/>
+        <w:autoSpaceDN w:val="0"/>
+        <w:adjustRightInd w:val="0"/>
+        <w:spacing w:after="0" w:line="360" w:lineRule="auto"/>
+        <w:jc w:val="center"/>
+        <w:rPr>
+          <w:rFonts w:ascii="Times New Roman" w:hAnsi="Times New Roman" w:cs="Times New Roman"/>
+          <w:sz w:val="28"/>
+          <w:szCs w:val="28"/>
+        </w:rPr>
+      </w:pPr>
+    </w:p>
+    <w:p>
+      <w:pPr>
+        <w:autoSpaceDE w:val="0"/>
+        <w:autoSpaceDN w:val="0"/>
+        <w:adjustRightInd w:val="0"/>
+        <w:spacing w:after="0" w:line="360" w:lineRule="auto"/>
+        <w:jc w:val="center"/>
+        <w:rPr>
+          <w:rFonts w:ascii="Times New Roman" w:hAnsi="Times New Roman" w:cs="Times New Roman"/>
+          <w:sz w:val="28"/>
+          <w:szCs w:val="28"/>
+        </w:rPr>
+      </w:pPr>
+      <w:r>
+        <w:rPr>
+          <w:noProof/>
+          <w:lang w:eastAsia="ru-RU"/>
+        </w:rPr>
+        <w:lastRenderedPageBreak/>
+        <w:drawing>
+          <wp:inline distT="0" distB="0" distL="0" distR="0" wp14:anchorId="7930868F" wp14:editId="2A5CBA68">
+            <wp:extent cx="4846369" cy="4019550"/>
+            <wp:effectExtent l="0" t="0" r="0" b="0"/>
+            <wp:docPr id="32" name="Рисунок 32"/>
+            <wp:cNvGraphicFramePr>
+              <a:graphicFrameLocks xmlns:a="http://schemas.openxmlformats.org/drawingml/2006/main" noChangeAspect="1"/>
+            </wp:cNvGraphicFramePr>
+            <a:graphic xmlns:a="http://schemas.openxmlformats.org/drawingml/2006/main">
+              <a:graphicData uri="http://schemas.openxmlformats.org/drawingml/2006/picture">
+                <pic:pic xmlns:pic="http://schemas.openxmlformats.org/drawingml/2006/picture">
+                  <pic:nvPicPr>
+                    <pic:cNvPr id="0" name=""/>
+                    <pic:cNvPicPr/>
+                  </pic:nvPicPr>
+                  <pic:blipFill>
+                    <a:blip r:embed="rId37"/>
+                    <a:stretch>
+                      <a:fillRect/>
+                    </a:stretch>
+                  </pic:blipFill>
+                  <pic:spPr>
+                    <a:xfrm>
+                      <a:off x="0" y="0"/>
+                      <a:ext cx="4848339" cy="4021184"/>
+                    </a:xfrm>
+                    <a:prstGeom prst="rect">
+                      <a:avLst/>
+                    </a:prstGeom>
+                  </pic:spPr>
+                </pic:pic>
+              </a:graphicData>
+            </a:graphic>
+          </wp:inline>
+        </w:drawing>
+      </w:r>
+    </w:p>
+    <w:p>
+      <w:pPr>
+        <w:autoSpaceDE w:val="0"/>
+        <w:autoSpaceDN w:val="0"/>
+        <w:adjustRightInd w:val="0"/>
+        <w:spacing w:after="0" w:line="360" w:lineRule="auto"/>
+        <w:jc w:val="center"/>
+        <w:rPr>
+          <w:rFonts w:ascii="Times New Roman" w:hAnsi="Times New Roman" w:cs="Times New Roman"/>
+          <w:sz w:val="28"/>
+          <w:szCs w:val="28"/>
+        </w:rPr>
+      </w:pPr>
+      <w:r>
+        <w:rPr>
+          <w:rFonts w:ascii="Times New Roman" w:hAnsi="Times New Roman" w:cs="Times New Roman"/>
+          <w:sz w:val="28"/>
+          <w:szCs w:val="28"/>
+        </w:rPr>
+        <w:t>Рисунок 31. Фрагмент кода для обработчика события ввода текста</w:t>
+      </w:r>
+    </w:p>
+    <w:p>
+      <w:pPr>
+        <w:autoSpaceDE w:val="0"/>
+        <w:autoSpaceDN w:val="0"/>
+        <w:adjustRightInd w:val="0"/>
+        <w:spacing w:after="0" w:line="360" w:lineRule="auto"/>
+        <w:jc w:val="center"/>
+        <w:rPr>
+          <w:rFonts w:ascii="Times New Roman" w:hAnsi="Times New Roman" w:cs="Times New Roman"/>
+          <w:sz w:val="28"/>
+          <w:szCs w:val="28"/>
+        </w:rPr>
+      </w:pPr>
+    </w:p>
+    <w:p>
+      <w:pPr>
+        <w:autoSpaceDE w:val="0"/>
+        <w:autoSpaceDN w:val="0"/>
+        <w:adjustRightInd w:val="0"/>
+        <w:spacing w:after="0" w:line="360" w:lineRule="auto"/>
+        <w:ind w:firstLine="709"/>
+        <w:jc w:val="both"/>
+        <w:rPr>
+          <w:rFonts w:ascii="Times New Roman" w:hAnsi="Times New Roman" w:cs="Times New Roman"/>
+          <w:sz w:val="28"/>
+          <w:szCs w:val="28"/>
+        </w:rPr>
+      </w:pPr>
+      <w:r>
+        <w:rPr>
+          <w:rFonts w:ascii="Times New Roman" w:hAnsi="Times New Roman" w:cs="Times New Roman"/>
+          <w:sz w:val="28"/>
+          <w:szCs w:val="28"/>
+        </w:rPr>
+        <w:t>А также функция «</w:t>
+      </w:r>
+      <w:proofErr w:type="spellStart"/>
+      <w:r>
+        <w:rPr>
+          <w:rFonts w:ascii="Times New Roman" w:hAnsi="Times New Roman" w:cs="Times New Roman"/>
+          <w:sz w:val="28"/>
+          <w:szCs w:val="28"/>
+          <w:lang w:val="en-US"/>
+        </w:rPr>
+        <w:t>disableFields</w:t>
+      </w:r>
+      <w:proofErr w:type="spellEnd"/>
+      <w:r>
+        <w:rPr>
+          <w:rFonts w:ascii="Times New Roman" w:hAnsi="Times New Roman" w:cs="Times New Roman"/>
+          <w:sz w:val="28"/>
+          <w:szCs w:val="28"/>
+        </w:rPr>
+        <w:t>», т.е. во время исполнения кода выше, мы в конце получаем две либо одну переменную с названием поля, в которое пользователь ввёл текст. А затем, вызываем функцию для отключения всех полей кроме тех, что мы получили.</w:t>
+      </w:r>
+    </w:p>
+    <w:p>
+      <w:pPr>
+        <w:autoSpaceDE w:val="0"/>
+        <w:autoSpaceDN w:val="0"/>
+        <w:adjustRightInd w:val="0"/>
+        <w:spacing w:after="0" w:line="360" w:lineRule="auto"/>
+        <w:jc w:val="both"/>
+        <w:rPr>
+          <w:rFonts w:ascii="Times New Roman" w:hAnsi="Times New Roman" w:cs="Times New Roman"/>
+          <w:sz w:val="28"/>
+          <w:szCs w:val="28"/>
+        </w:rPr>
+      </w:pPr>
+    </w:p>
+    <w:p>
+      <w:pPr>
+        <w:autoSpaceDE w:val="0"/>
+        <w:autoSpaceDN w:val="0"/>
+        <w:adjustRightInd w:val="0"/>
+        <w:spacing w:after="0" w:line="360" w:lineRule="auto"/>
+        <w:jc w:val="center"/>
+        <w:rPr>
+          <w:rFonts w:ascii="Times New Roman" w:hAnsi="Times New Roman" w:cs="Times New Roman"/>
+          <w:sz w:val="28"/>
+          <w:szCs w:val="28"/>
+        </w:rPr>
+      </w:pPr>
+      <w:r>
+        <w:rPr>
+          <w:noProof/>
+          <w:lang w:eastAsia="ru-RU"/>
+        </w:rPr>
+        <w:lastRenderedPageBreak/>
+        <w:drawing>
+          <wp:inline distT="0" distB="0" distL="0" distR="0" wp14:anchorId="4CB4A0CE" wp14:editId="05B825C0">
+            <wp:extent cx="4169016" cy="4114800"/>
+            <wp:effectExtent l="0" t="0" r="3175" b="0"/>
+            <wp:docPr id="33" name="Рисунок 33"/>
+            <wp:cNvGraphicFramePr>
+              <a:graphicFrameLocks xmlns:a="http://schemas.openxmlformats.org/drawingml/2006/main" noChangeAspect="1"/>
+            </wp:cNvGraphicFramePr>
+            <a:graphic xmlns:a="http://schemas.openxmlformats.org/drawingml/2006/main">
+              <a:graphicData uri="http://schemas.openxmlformats.org/drawingml/2006/picture">
+                <pic:pic xmlns:pic="http://schemas.openxmlformats.org/drawingml/2006/picture">
+                  <pic:nvPicPr>
+                    <pic:cNvPr id="0" name=""/>
+                    <pic:cNvPicPr/>
+                  </pic:nvPicPr>
+                  <pic:blipFill>
+                    <a:blip r:embed="rId38"/>
+                    <a:stretch>
+                      <a:fillRect/>
+                    </a:stretch>
+                  </pic:blipFill>
+                  <pic:spPr>
+                    <a:xfrm>
+                      <a:off x="0" y="0"/>
+                      <a:ext cx="4172340" cy="4118081"/>
+                    </a:xfrm>
+                    <a:prstGeom prst="rect">
+                      <a:avLst/>
+                    </a:prstGeom>
+                  </pic:spPr>
+                </pic:pic>
+              </a:graphicData>
+            </a:graphic>
+          </wp:inline>
+        </w:drawing>
+      </w:r>
+    </w:p>
+    <w:p>
+      <w:pPr>
+        <w:autoSpaceDE w:val="0"/>
+        <w:autoSpaceDN w:val="0"/>
+        <w:adjustRightInd w:val="0"/>
+        <w:spacing w:after="0" w:line="360" w:lineRule="auto"/>
+        <w:jc w:val="center"/>
+        <w:rPr>
+          <w:rFonts w:ascii="Times New Roman" w:hAnsi="Times New Roman" w:cs="Times New Roman"/>
+          <w:sz w:val="28"/>
+          <w:szCs w:val="28"/>
+        </w:rPr>
+      </w:pPr>
+      <w:r>
+        <w:rPr>
+          <w:rFonts w:ascii="Times New Roman" w:hAnsi="Times New Roman" w:cs="Times New Roman"/>
+          <w:sz w:val="28"/>
+          <w:szCs w:val="28"/>
+        </w:rPr>
+        <w:t>Рисунок 32. Фрагмент кода функции «</w:t>
+      </w:r>
+      <w:proofErr w:type="spellStart"/>
+      <w:r>
+        <w:rPr>
+          <w:rFonts w:ascii="Times New Roman" w:hAnsi="Times New Roman" w:cs="Times New Roman"/>
+          <w:sz w:val="28"/>
+          <w:szCs w:val="28"/>
+          <w:lang w:val="en-US"/>
+        </w:rPr>
+        <w:t>disableFields</w:t>
+      </w:r>
+      <w:proofErr w:type="spellEnd"/>
+      <w:r>
+        <w:rPr>
+          <w:rFonts w:ascii="Times New Roman" w:hAnsi="Times New Roman" w:cs="Times New Roman"/>
+          <w:sz w:val="28"/>
+          <w:szCs w:val="28"/>
+        </w:rPr>
+        <w:t>»</w:t>
+      </w:r>
+    </w:p>
+    <w:p>
+      <w:pPr>
+        <w:autoSpaceDE w:val="0"/>
+        <w:autoSpaceDN w:val="0"/>
+        <w:adjustRightInd w:val="0"/>
+        <w:spacing w:after="0" w:line="360" w:lineRule="auto"/>
+        <w:jc w:val="center"/>
+        <w:rPr>
+          <w:rFonts w:ascii="Times New Roman" w:hAnsi="Times New Roman" w:cs="Times New Roman"/>
+          <w:sz w:val="28"/>
+          <w:szCs w:val="28"/>
+        </w:rPr>
+      </w:pPr>
+    </w:p>
+    <w:p>
+      <w:pPr>
+        <w:autoSpaceDE w:val="0"/>
+        <w:autoSpaceDN w:val="0"/>
+        <w:adjustRightInd w:val="0"/>
+        <w:spacing w:after="0" w:line="360" w:lineRule="auto"/>
+        <w:ind w:firstLine="567"/>
+        <w:jc w:val="both"/>
+        <w:rPr>
+          <w:rFonts w:ascii="Times New Roman" w:hAnsi="Times New Roman" w:cs="Times New Roman"/>
+          <w:sz w:val="28"/>
+          <w:szCs w:val="28"/>
+        </w:rPr>
+      </w:pPr>
+      <w:r>
+        <w:rPr>
+          <w:rFonts w:ascii="Times New Roman" w:hAnsi="Times New Roman" w:cs="Times New Roman"/>
+          <w:sz w:val="28"/>
+          <w:szCs w:val="28"/>
+        </w:rPr>
+        <w:t>И эта функция получает два параметра, это те самые две переменные, что были переданы после выполнения события «</w:t>
+      </w:r>
+      <w:r>
+        <w:rPr>
+          <w:rFonts w:ascii="Times New Roman" w:hAnsi="Times New Roman" w:cs="Times New Roman"/>
+          <w:sz w:val="28"/>
+          <w:szCs w:val="28"/>
+          <w:lang w:val="en-US"/>
+        </w:rPr>
+        <w:t>input</w:t>
+      </w:r>
+      <w:r>
+        <w:rPr>
+          <w:rFonts w:ascii="Times New Roman" w:hAnsi="Times New Roman" w:cs="Times New Roman"/>
+          <w:sz w:val="28"/>
+          <w:szCs w:val="28"/>
+        </w:rPr>
+        <w:t>». И после выполнения функции наши поля были отключены. Как это выглядит на сайте:</w:t>
+      </w:r>
+    </w:p>
+    <w:p>
+      <w:pPr>
+        <w:autoSpaceDE w:val="0"/>
+        <w:autoSpaceDN w:val="0"/>
+        <w:adjustRightInd w:val="0"/>
+        <w:spacing w:after="0" w:line="360" w:lineRule="auto"/>
+        <w:ind w:firstLine="709"/>
+        <w:jc w:val="both"/>
+        <w:rPr>
+          <w:rFonts w:ascii="Times New Roman" w:hAnsi="Times New Roman" w:cs="Times New Roman"/>
+          <w:sz w:val="28"/>
+          <w:szCs w:val="28"/>
+        </w:rPr>
+      </w:pPr>
+    </w:p>
+    <w:p>
+      <w:pPr>
+        <w:autoSpaceDE w:val="0"/>
+        <w:autoSpaceDN w:val="0"/>
+        <w:adjustRightInd w:val="0"/>
+        <w:spacing w:after="0" w:line="360" w:lineRule="auto"/>
+        <w:jc w:val="center"/>
+        <w:rPr>
+          <w:rFonts w:ascii="Times New Roman" w:hAnsi="Times New Roman" w:cs="Times New Roman"/>
+          <w:sz w:val="28"/>
+          <w:szCs w:val="28"/>
+        </w:rPr>
+      </w:pPr>
+      <w:r>
+        <w:rPr>
+          <w:noProof/>
+          <w:lang w:eastAsia="ru-RU"/>
+        </w:rPr>
+        <w:lastRenderedPageBreak/>
+        <w:drawing>
+          <wp:inline distT="0" distB="0" distL="0" distR="0" wp14:anchorId="5216630B" wp14:editId="3FE27C3B">
+            <wp:extent cx="2990850" cy="5072111"/>
+            <wp:effectExtent l="0" t="0" r="0" b="0"/>
+            <wp:docPr id="34" name="Рисунок 34"/>
+            <wp:cNvGraphicFramePr>
+              <a:graphicFrameLocks xmlns:a="http://schemas.openxmlformats.org/drawingml/2006/main" noChangeAspect="1"/>
+            </wp:cNvGraphicFramePr>
+            <a:graphic xmlns:a="http://schemas.openxmlformats.org/drawingml/2006/main">
+              <a:graphicData uri="http://schemas.openxmlformats.org/drawingml/2006/picture">
+                <pic:pic xmlns:pic="http://schemas.openxmlformats.org/drawingml/2006/picture">
+                  <pic:nvPicPr>
+                    <pic:cNvPr id="0" name=""/>
+                    <pic:cNvPicPr/>
+                  </pic:nvPicPr>
+                  <pic:blipFill>
+                    <a:blip r:embed="rId39"/>
+                    <a:stretch>
+                      <a:fillRect/>
+                    </a:stretch>
+                  </pic:blipFill>
+                  <pic:spPr>
+                    <a:xfrm>
+                      <a:off x="0" y="0"/>
+                      <a:ext cx="2990850" cy="5072111"/>
+                    </a:xfrm>
+                    <a:prstGeom prst="rect">
+                      <a:avLst/>
+                    </a:prstGeom>
+                  </pic:spPr>
+                </pic:pic>
+              </a:graphicData>
+            </a:graphic>
+          </wp:inline>
+        </w:drawing>
+      </w:r>
+    </w:p>
+    <w:p>
+      <w:pPr>
+        <w:autoSpaceDE w:val="0"/>
+        <w:autoSpaceDN w:val="0"/>
+        <w:adjustRightInd w:val="0"/>
+        <w:spacing w:after="0" w:line="360" w:lineRule="auto"/>
+        <w:jc w:val="center"/>
+        <w:rPr>
+          <w:rFonts w:ascii="Times New Roman" w:hAnsi="Times New Roman" w:cs="Times New Roman"/>
+          <w:sz w:val="28"/>
+          <w:szCs w:val="28"/>
+        </w:rPr>
+      </w:pPr>
+      <w:r>
+        <w:rPr>
+          <w:rFonts w:ascii="Times New Roman" w:hAnsi="Times New Roman" w:cs="Times New Roman"/>
+          <w:sz w:val="28"/>
+          <w:szCs w:val="28"/>
+        </w:rPr>
+        <w:t>Рисунок 33. Демонстрация отключения полей сортировки.</w:t>
+      </w:r>
+    </w:p>
+    <w:p>
+      <w:pPr>
+        <w:autoSpaceDE w:val="0"/>
+        <w:autoSpaceDN w:val="0"/>
+        <w:adjustRightInd w:val="0"/>
+        <w:spacing w:after="0" w:line="360" w:lineRule="auto"/>
+        <w:jc w:val="center"/>
+        <w:rPr>
+          <w:rFonts w:ascii="Times New Roman" w:hAnsi="Times New Roman" w:cs="Times New Roman"/>
+          <w:sz w:val="28"/>
+          <w:szCs w:val="28"/>
+        </w:rPr>
+      </w:pPr>
+    </w:p>
+    <w:p>
+      <w:pPr>
+        <w:autoSpaceDE w:val="0"/>
+        <w:autoSpaceDN w:val="0"/>
+        <w:adjustRightInd w:val="0"/>
+        <w:spacing w:after="0" w:line="360" w:lineRule="auto"/>
+        <w:ind w:firstLine="567"/>
+        <w:jc w:val="both"/>
+        <w:rPr>
+          <w:rFonts w:ascii="Times New Roman" w:hAnsi="Times New Roman" w:cs="Times New Roman"/>
+          <w:sz w:val="28"/>
+          <w:szCs w:val="28"/>
+        </w:rPr>
+      </w:pPr>
+      <w:r>
+        <w:rPr>
+          <w:rFonts w:ascii="Times New Roman" w:hAnsi="Times New Roman" w:cs="Times New Roman"/>
+          <w:sz w:val="28"/>
+          <w:szCs w:val="28"/>
+        </w:rPr>
+        <w:t xml:space="preserve">Здесь мы можем увидеть то, как поля, что не были выбраны стали окрашены немного серым цветом, что подчеркивает их нынешнюю позицию, а именно, они отключены. </w:t>
+      </w:r>
+    </w:p>
+    <w:p>
+      <w:pPr>
+        <w:autoSpaceDE w:val="0"/>
+        <w:autoSpaceDN w:val="0"/>
+        <w:adjustRightInd w:val="0"/>
+        <w:spacing w:after="0" w:line="360" w:lineRule="auto"/>
+        <w:jc w:val="center"/>
+        <w:rPr>
+          <w:rFonts w:ascii="Times New Roman" w:hAnsi="Times New Roman" w:cs="Times New Roman"/>
+          <w:sz w:val="28"/>
+          <w:szCs w:val="28"/>
+        </w:rPr>
+      </w:pPr>
     </w:p>
     <w:sectPr>
       <w:pgSz w:w="11906" w:h="16838"/>
@@ -17254,7 +18549,7 @@
 </file>
 
 <file path=customXml/itemProps1.xml><?xml version="1.0" encoding="utf-8"?>
-<ds:datastoreItem xmlns:ds="http://schemas.openxmlformats.org/officeDocument/2006/customXml" ds:itemID="{FA3D520E-F6A6-4B59-994C-95C2953E7249}">
+<ds:datastoreItem xmlns:ds="http://schemas.openxmlformats.org/officeDocument/2006/customXml" ds:itemID="{B022A2A7-9B93-45C2-9F58-9078125EDAC4}">
   <ds:schemaRefs>
     <ds:schemaRef ds:uri="http://schemas.openxmlformats.org/officeDocument/2006/bibliography"/>
   </ds:schemaRefs>

</xml_diff>